<commit_message>
made changes to my prelim report
</commit_message>
<xml_diff>
--- a/docs/1_prelim_report/avk7_preliminary_report.docx
+++ b/docs/1_prelim_report/avk7_preliminary_report.docx
@@ -664,7 +664,25 @@
                                 <w:sz w:val="25"/>
                                 <w:szCs w:val="25"/>
                               </w:rPr>
-                              <w:t>All sentences or passages quoted in this report, or computer code of any form whatsoever used and/or submitted at any stages, which are taken from other people’s work have been specifically acknowledged by clear citation of the source, specifying author, work, date and page(s). Any part of my own written work, or software coding, which is substantially based upon other people’s work, is duly accompanied by clear citation of the source, specifying author, work, date and page(s). I understand that failure to do this amounts to plagiarism and will be considered grounds for failure in this module and the degree examination as a whole.</w:t>
+                              <w:t xml:space="preserve">All sentences or passages quoted in this report, or computer code of any form whatsoever used and/or submitted at any stages, which are taken from other people’s work have been specifically acknowledged by clear citation of the source, specifying author, work, date and page(s). Any part of my own written work, or software coding, which is substantially based upon other people’s work, is duly accompanied by clear citation of the source, specifying author, work, date and page(s). I understand that failure to do </w:t>
+                            </w:r>
+                            <w:proofErr w:type="gramStart"/>
+                            <w:r>
+                              <w:rPr>
+                                <w:rFonts w:ascii="Times New Roman" w:hAnsi="Times New Roman" w:cs="Times New Roman"/>
+                                <w:sz w:val="25"/>
+                                <w:szCs w:val="25"/>
+                              </w:rPr>
+                              <w:t>this amounts</w:t>
+                            </w:r>
+                            <w:proofErr w:type="gramEnd"/>
+                            <w:r>
+                              <w:rPr>
+                                <w:rFonts w:ascii="Times New Roman" w:hAnsi="Times New Roman" w:cs="Times New Roman"/>
+                                <w:sz w:val="25"/>
+                                <w:szCs w:val="25"/>
+                              </w:rPr>
+                              <w:t xml:space="preserve"> to plagiarism and will be considered grounds for failure in this module and the degree examination as a whole.</w:t>
                             </w:r>
                           </w:p>
                           <w:p>
@@ -788,7 +806,25 @@
                           <w:sz w:val="25"/>
                           <w:szCs w:val="25"/>
                         </w:rPr>
-                        <w:t>All sentences or passages quoted in this report, or computer code of any form whatsoever used and/or submitted at any stages, which are taken from other people’s work have been specifically acknowledged by clear citation of the source, specifying author, work, date and page(s). Any part of my own written work, or software coding, which is substantially based upon other people’s work, is duly accompanied by clear citation of the source, specifying author, work, date and page(s). I understand that failure to do this amounts to plagiarism and will be considered grounds for failure in this module and the degree examination as a whole.</w:t>
+                        <w:t xml:space="preserve">All sentences or passages quoted in this report, or computer code of any form whatsoever used and/or submitted at any stages, which are taken from other people’s work have been specifically acknowledged by clear citation of the source, specifying author, work, date and page(s). Any part of my own written work, or software coding, which is substantially based upon other people’s work, is duly accompanied by clear citation of the source, specifying author, work, date and page(s). I understand that failure to do </w:t>
+                      </w:r>
+                      <w:proofErr w:type="gramStart"/>
+                      <w:r>
+                        <w:rPr>
+                          <w:rFonts w:ascii="Times New Roman" w:hAnsi="Times New Roman" w:cs="Times New Roman"/>
+                          <w:sz w:val="25"/>
+                          <w:szCs w:val="25"/>
+                        </w:rPr>
+                        <w:t>this amounts</w:t>
+                      </w:r>
+                      <w:proofErr w:type="gramEnd"/>
+                      <w:r>
+                        <w:rPr>
+                          <w:rFonts w:ascii="Times New Roman" w:hAnsi="Times New Roman" w:cs="Times New Roman"/>
+                          <w:sz w:val="25"/>
+                          <w:szCs w:val="25"/>
+                        </w:rPr>
+                        <w:t xml:space="preserve"> to plagiarism and will be considered grounds for failure in this module and the degree examination as a whole.</w:t>
                       </w:r>
                     </w:p>
                     <w:p>
@@ -4600,6 +4636,7 @@
         </w:rPr>
       </w:pPr>
       <w:proofErr w:type="spellStart"/>
+      <w:proofErr w:type="gramStart"/>
       <w:r>
         <w:rPr>
           <w:rFonts w:cs="Arial"/>
@@ -4623,7 +4660,16 @@
           <w:sz w:val="22"/>
           <w:lang w:val="en-IN"/>
         </w:rPr>
-        <w:t xml:space="preserve"> – Used for interactive dashboards to visualize stock trends.</w:t>
+        <w:t xml:space="preserve"> –</w:t>
+      </w:r>
+      <w:proofErr w:type="gramEnd"/>
+      <w:r>
+        <w:rPr>
+          <w:rFonts w:cs="Arial"/>
+          <w:sz w:val="22"/>
+          <w:lang w:val="en-IN"/>
+        </w:rPr>
+        <w:t xml:space="preserve"> Used for interactive dashboards to visualize stock trends.</w:t>
       </w:r>
     </w:p>
     <w:p>
@@ -6877,7 +6923,8 @@
       </w:r>
     </w:p>
     <w:sectPr>
-      <w:footerReference w:type="default" r:id="rId12"/>
+      <w:headerReference w:type="default" r:id="rId12"/>
+      <w:footerReference w:type="default" r:id="rId13"/>
       <w:pgSz w:w="11906" w:h="16838"/>
       <w:pgMar w:top="1440" w:right="1440" w:bottom="1440" w:left="1440" w:header="708" w:footer="708" w:gutter="0"/>
       <w:cols w:space="708"/>
@@ -7001,6 +7048,29 @@
     </w:p>
   </w:footnote>
 </w:footnotes>
+</file>
+
+<file path=word/header1.xml><?xml version="1.0" encoding="utf-8"?>
+<w:hdr xmlns:wpc="http://schemas.microsoft.com/office/word/2010/wordprocessingCanvas" xmlns:cx="http://schemas.microsoft.com/office/drawing/2014/chartex" xmlns:cx1="http://schemas.microsoft.com/office/drawing/2015/9/8/chartex" xmlns:cx2="http://schemas.microsoft.com/office/drawing/2015/10/21/chartex" xmlns:cx3="http://schemas.microsoft.com/office/drawing/2016/5/9/chartex" xmlns:cx4="http://schemas.microsoft.com/office/drawing/2016/5/10/chartex" xmlns:cx5="http://schemas.microsoft.com/office/drawing/2016/5/11/chartex" xmlns:cx6="http://schemas.microsoft.com/office/drawing/2016/5/12/chartex" xmlns:cx7="http://schemas.microsoft.com/office/drawing/2016/5/13/chartex" xmlns:cx8="http://schemas.microsoft.com/office/drawing/2016/5/14/chartex" xmlns:mc="http://schemas.openxmlformats.org/markup-compatibility/2006" xmlns:aink="http://schemas.microsoft.com/office/drawing/2016/ink" xmlns:am3d="http://schemas.microsoft.com/office/drawing/2017/model3d" xmlns:o="urn:schemas-microsoft-com:office:office" xmlns:oel="http://schemas.microsoft.com/office/2019/extlst" xmlns:r="http://schemas.openxmlformats.org/officeDocument/2006/relationships" xmlns:m="http://schemas.openxmlformats.org/officeDocument/2006/math" xmlns:v="urn:schemas-microsoft-com:vml" xmlns:wp14="http://schemas.microsoft.com/office/word/2010/wordprocessingDrawing" xmlns:wp="http://schemas.openxmlformats.org/drawingml/2006/wordprocessingDrawing" xmlns:w10="urn:schemas-microsoft-com:office:word" xmlns:w="http://schemas.openxmlformats.org/wordprocessingml/2006/main" xmlns:w14="http://schemas.microsoft.com/office/word/2010/wordml" xmlns:w15="http://schemas.microsoft.com/office/word/2012/wordml" xmlns:w16cex="http://schemas.microsoft.com/office/word/2018/wordml/cex" xmlns:w16cid="http://schemas.microsoft.com/office/word/2016/wordml/cid" xmlns:w16="http://schemas.microsoft.com/office/word/2018/wordml" xmlns:w16du="http://schemas.microsoft.com/office/word/2023/wordml/word16du" xmlns:w16sdtdh="http://schemas.microsoft.com/office/word/2020/wordml/sdtdatahash" xmlns:w16sdtfl="http://schemas.microsoft.com/office/word/2024/wordml/sdtformatlock" xmlns:w16se="http://schemas.microsoft.com/office/word/2015/wordml/symex" xmlns:wpg="http://schemas.microsoft.com/office/word/2010/wordprocessingGroup" xmlns:wpi="http://schemas.microsoft.com/office/word/2010/wordprocessingInk" xmlns:wne="http://schemas.microsoft.com/office/word/2006/wordml" xmlns:wps="http://schemas.microsoft.com/office/word/2010/wordprocessingShape" mc:Ignorable="w14 w15 w16se w16cid w16 w16cex w16sdtdh w16sdtfl w16du wp14">
+  <w:p>
+    <w:pPr>
+      <w:pStyle w:val="Header"/>
+      <w:rPr>
+        <w:b/>
+        <w:bCs/>
+        <w:lang w:val="en-US"/>
+      </w:rPr>
+    </w:pPr>
+    <w:r>
+      <w:rPr>
+        <w:b/>
+        <w:bCs/>
+        <w:lang w:val="en-US"/>
+      </w:rPr>
+      <w:t>Model View Controller Representation of a Stock Control System:</w:t>
+    </w:r>
+  </w:p>
+</w:hdr>
 </file>
 
 <file path=word/numbering.xml><?xml version="1.0" encoding="utf-8"?>

</xml_diff>

<commit_message>
removed header footer from report
</commit_message>
<xml_diff>
--- a/docs/1_prelim_report/avk7_preliminary_report.docx
+++ b/docs/1_prelim_report/avk7_preliminary_report.docx
@@ -664,25 +664,7 @@
                                 <w:sz w:val="25"/>
                                 <w:szCs w:val="25"/>
                               </w:rPr>
-                              <w:t xml:space="preserve">All sentences or passages quoted in this report, or computer code of any form whatsoever used and/or submitted at any stages, which are taken from other people’s work have been specifically acknowledged by clear citation of the source, specifying author, work, date and page(s). Any part of my own written work, or software coding, which is substantially based upon other people’s work, is duly accompanied by clear citation of the source, specifying author, work, date and page(s). I understand that failure to do </w:t>
-                            </w:r>
-                            <w:proofErr w:type="gramStart"/>
-                            <w:r>
-                              <w:rPr>
-                                <w:rFonts w:ascii="Times New Roman" w:hAnsi="Times New Roman" w:cs="Times New Roman"/>
-                                <w:sz w:val="25"/>
-                                <w:szCs w:val="25"/>
-                              </w:rPr>
-                              <w:t>this amounts</w:t>
-                            </w:r>
-                            <w:proofErr w:type="gramEnd"/>
-                            <w:r>
-                              <w:rPr>
-                                <w:rFonts w:ascii="Times New Roman" w:hAnsi="Times New Roman" w:cs="Times New Roman"/>
-                                <w:sz w:val="25"/>
-                                <w:szCs w:val="25"/>
-                              </w:rPr>
-                              <w:t xml:space="preserve"> to plagiarism and will be considered grounds for failure in this module and the degree examination as a whole.</w:t>
+                              <w:t>All sentences or passages quoted in this report, or computer code of any form whatsoever used and/or submitted at any stages, which are taken from other people’s work have been specifically acknowledged by clear citation of the source, specifying author, work, date and page(s). Any part of my own written work, or software coding, which is substantially based upon other people’s work, is duly accompanied by clear citation of the source, specifying author, work, date and page(s). I understand that failure to do this amounts to plagiarism and will be considered grounds for failure in this module and the degree examination as a whole.</w:t>
                             </w:r>
                           </w:p>
                           <w:p>
@@ -915,6 +897,13 @@
     </w:p>
     <w:sdt>
       <w:sdtPr>
+        <w:rPr>
+          <w:rFonts w:ascii="Arial" w:eastAsiaTheme="minorHAnsi" w:hAnsi="Arial" w:cstheme="minorBidi"/>
+          <w:color w:val="auto"/>
+          <w:sz w:val="24"/>
+          <w:szCs w:val="22"/>
+          <w:lang w:val="en-GB"/>
+        </w:rPr>
         <w:id w:val="600759902"/>
         <w:docPartObj>
           <w:docPartGallery w:val="Table of Contents"/>
@@ -923,14 +912,9 @@
       </w:sdtPr>
       <w:sdtEndPr>
         <w:rPr>
-          <w:rFonts w:ascii="Arial" w:eastAsiaTheme="minorHAnsi" w:hAnsi="Arial" w:cstheme="minorBidi"/>
           <w:b/>
           <w:bCs/>
           <w:noProof/>
-          <w:color w:val="auto"/>
-          <w:sz w:val="24"/>
-          <w:szCs w:val="22"/>
-          <w:lang w:val="en-GB"/>
         </w:rPr>
       </w:sdtEndPr>
       <w:sdtContent>
@@ -2769,15 +2753,7 @@
           <w:sz w:val="22"/>
           <w:lang w:eastAsia="en-IN"/>
         </w:rPr>
-        <w:t xml:space="preserve">a. </w:t>
-      </w:r>
-      <w:r>
-        <w:rPr>
-          <w:rFonts w:eastAsia="Times New Roman" w:cs="Arial"/>
-          <w:sz w:val="22"/>
-          <w:lang w:eastAsia="en-IN"/>
-        </w:rPr>
-        <w:t xml:space="preserve">Bringing in unnecessary stock because previous stock receipts weren’t correctly recorded, </w:t>
+        <w:t xml:space="preserve">a. Bringing in unnecessary stock because previous stock receipts weren’t correctly recorded, </w:t>
       </w:r>
       <w:r>
         <w:rPr>
@@ -2819,15 +2795,7 @@
           <w:sz w:val="22"/>
           <w:lang w:eastAsia="en-IN"/>
         </w:rPr>
-        <w:t xml:space="preserve"> stock outs due to unrecorded material disbursements, substitutes, damaged parts, and other “sloppy” procedures.</w:t>
-      </w:r>
-      <w:r>
-        <w:rPr>
-          <w:rFonts w:eastAsia="Times New Roman" w:cs="Arial"/>
-          <w:sz w:val="22"/>
-          <w:lang w:eastAsia="en-IN"/>
-        </w:rPr>
-        <w:t xml:space="preserve"> [2]</w:t>
+        <w:t xml:space="preserve"> stock outs due to unrecorded material disbursements, substitutes, damaged parts, and other “sloppy” procedures. [2]</w:t>
       </w:r>
       <w:r>
         <w:rPr>
@@ -3355,14 +3323,7 @@
           <w:rFonts w:cs="Arial"/>
           <w:sz w:val="22"/>
         </w:rPr>
-        <w:t xml:space="preserve"> opportunities for broader application in the digital business world.</w:t>
-      </w:r>
-      <w:r>
-        <w:rPr>
-          <w:rFonts w:cs="Arial"/>
-          <w:sz w:val="22"/>
-        </w:rPr>
-        <w:t xml:space="preserve"> [3]</w:t>
+        <w:t xml:space="preserve"> opportunities for broader application in the digital business world. [3]</w:t>
       </w:r>
     </w:p>
     <w:p>
@@ -3781,14 +3742,7 @@
           <w:rFonts w:cs="Arial"/>
           <w:sz w:val="22"/>
         </w:rPr>
-        <w:t>here are many approaches related to computer vision-based stocktaking in unstructured warehouses with products stored in bulk, which employ several existing technologies namely Deep Learning, Optical Character Recognition, and 3D model retrieval. </w:t>
-      </w:r>
-      <w:r>
-        <w:rPr>
-          <w:rFonts w:cs="Arial"/>
-          <w:sz w:val="22"/>
-        </w:rPr>
-        <w:t>[4]</w:t>
+        <w:t>here are many approaches related to computer vision-based stocktaking in unstructured warehouses with products stored in bulk, which employ several existing technologies namely Deep Learning, Optical Character Recognition, and 3D model retrieval. [4]</w:t>
       </w:r>
     </w:p>
     <w:p>
@@ -4219,22 +4173,60 @@
     </w:p>
     <w:p>
       <w:pPr>
-        <w:pStyle w:val="ListParagraph"/>
-        <w:ind w:left="1080"/>
-        <w:jc w:val="left"/>
-        <w:rPr>
-          <w:rFonts w:cs="Arial"/>
-          <w:sz w:val="22"/>
-          <w:lang w:val="en-IN"/>
-        </w:rPr>
-      </w:pPr>
-      <w:r>
-        <w:rPr>
-          <w:rFonts w:cs="Arial"/>
+        <w:pStyle w:val="Header"/>
+        <w:numPr>
+          <w:ilvl w:val="0"/>
+          <w:numId w:val="34"/>
+        </w:numPr>
+        <w:rPr>
+          <w:b/>
+          <w:bCs/>
+          <w:lang w:val="en-US"/>
+        </w:rPr>
+      </w:pPr>
+      <w:r>
+        <w:rPr>
+          <w:b/>
+          <w:bCs/>
+          <w:lang w:val="en-US"/>
+        </w:rPr>
+        <w:t>Model View Controller Representation of a Stock Control System:</w:t>
+      </w:r>
+    </w:p>
+    <w:p>
+      <w:pPr>
+        <w:jc w:val="left"/>
+        <w:rPr>
+          <w:rFonts w:cs="Arial"/>
+          <w:sz w:val="22"/>
+          <w:lang w:val="en-IN"/>
+        </w:rPr>
+      </w:pPr>
+      <w:r>
+        <w:rPr>
+          <w:rFonts w:cs="Arial"/>
+          <w:b/>
+          <w:bCs/>
           <w:sz w:val="22"/>
           <w:lang w:val="en-IN"/>
         </w:rPr>
         <w:lastRenderedPageBreak/>
+        <w:t>MODEL VIEW CONTROLLER diagram</w:t>
+      </w:r>
+      <w:r>
+        <w:rPr>
+          <w:rFonts w:cs="Arial"/>
+          <w:sz w:val="22"/>
+          <w:lang w:val="en-IN"/>
+        </w:rPr>
+        <w:t xml:space="preserve"> of Stock Control System:</w:t>
+      </w:r>
+      <w:r>
+        <w:rPr>
+          <w:rFonts w:cs="Arial"/>
+          <w:sz w:val="22"/>
+          <w:lang w:val="en-IN"/>
+        </w:rPr>
         <w:br/>
       </w:r>
       <w:r>
@@ -4247,9 +4239,7 @@
       </w:r>
       <w:r>
         <w:rPr>
-          <w:rFonts w:cs="Arial"/>
           <w:noProof/>
-          <w:sz w:val="22"/>
           <w:lang w:val="en-IN"/>
         </w:rPr>
         <w:drawing>
@@ -5430,83 +5420,55 @@
           <w:rFonts w:cs="Arial"/>
           <w:sz w:val="22"/>
         </w:rPr>
-        <w:t xml:space="preserve">1. </w:t>
-      </w:r>
-      <w:r>
-        <w:rPr>
-          <w:rFonts w:cs="Arial"/>
-          <w:sz w:val="22"/>
-        </w:rPr>
-        <w:t>Stock Inventory Management System </w:t>
-      </w:r>
-    </w:p>
-    <w:p>
-      <w:pPr>
-        <w:jc w:val="left"/>
-        <w:rPr>
-          <w:rFonts w:cs="Arial"/>
-          <w:sz w:val="22"/>
-        </w:rPr>
-      </w:pPr>
-      <w:r>
-        <w:rPr>
-          <w:rFonts w:cs="Arial"/>
-          <w:sz w:val="22"/>
-        </w:rPr>
-        <w:t xml:space="preserve">2. </w:t>
-      </w:r>
-      <w:r>
-        <w:rPr>
-          <w:rFonts w:cs="Arial"/>
-          <w:sz w:val="22"/>
-        </w:rPr>
-        <w:t>Managing stock in warehouse: a case study of a retail industry in Jakarta</w:t>
-      </w:r>
-    </w:p>
-    <w:p>
-      <w:pPr>
-        <w:jc w:val="left"/>
-        <w:rPr>
-          <w:rFonts w:cs="Arial"/>
-          <w:sz w:val="22"/>
-        </w:rPr>
-      </w:pPr>
-      <w:r>
-        <w:rPr>
-          <w:rFonts w:cs="Arial"/>
-          <w:sz w:val="22"/>
-        </w:rPr>
-        <w:t xml:space="preserve">3. </w:t>
-      </w:r>
-      <w:r>
-        <w:rPr>
-          <w:rFonts w:cs="Arial"/>
-          <w:sz w:val="22"/>
-        </w:rPr>
-        <w:t>Optimizing e-commerce inventory to prevent stock outs using the random forest algorithm approach. </w:t>
-      </w:r>
-    </w:p>
-    <w:p>
-      <w:pPr>
-        <w:jc w:val="left"/>
-        <w:rPr>
-          <w:rFonts w:cs="Arial"/>
-          <w:sz w:val="22"/>
-        </w:rPr>
-      </w:pPr>
-      <w:r>
-        <w:rPr>
-          <w:rFonts w:cs="Arial"/>
-          <w:sz w:val="22"/>
-        </w:rPr>
-        <w:t xml:space="preserve">4. </w:t>
-      </w:r>
-      <w:r>
-        <w:rPr>
-          <w:rFonts w:cs="Arial"/>
-          <w:sz w:val="22"/>
-        </w:rPr>
-        <w:t>Towards automating stocktaking in warehouses: Challenges, trends, and reliable approaches.</w:t>
+        <w:t>1. Stock Inventory Management System </w:t>
+      </w:r>
+    </w:p>
+    <w:p>
+      <w:pPr>
+        <w:jc w:val="left"/>
+        <w:rPr>
+          <w:rFonts w:cs="Arial"/>
+          <w:sz w:val="22"/>
+        </w:rPr>
+      </w:pPr>
+      <w:r>
+        <w:rPr>
+          <w:rFonts w:cs="Arial"/>
+          <w:sz w:val="22"/>
+        </w:rPr>
+        <w:t>2. Managing stock in warehouse: a case study of a retail industry in Jakarta</w:t>
+      </w:r>
+    </w:p>
+    <w:p>
+      <w:pPr>
+        <w:jc w:val="left"/>
+        <w:rPr>
+          <w:rFonts w:cs="Arial"/>
+          <w:sz w:val="22"/>
+        </w:rPr>
+      </w:pPr>
+      <w:r>
+        <w:rPr>
+          <w:rFonts w:cs="Arial"/>
+          <w:sz w:val="22"/>
+        </w:rPr>
+        <w:t>3. Optimizing e-commerce inventory to prevent stock outs using the random forest algorithm approach. </w:t>
+      </w:r>
+    </w:p>
+    <w:p>
+      <w:pPr>
+        <w:jc w:val="left"/>
+        <w:rPr>
+          <w:rFonts w:cs="Arial"/>
+          <w:sz w:val="22"/>
+        </w:rPr>
+      </w:pPr>
+      <w:r>
+        <w:rPr>
+          <w:rFonts w:cs="Arial"/>
+          <w:sz w:val="22"/>
+        </w:rPr>
+        <w:t>4. Towards automating stocktaking in warehouses: Challenges, trends, and reliable approaches.</w:t>
       </w:r>
     </w:p>
     <w:p>
@@ -6505,23 +6467,7 @@
           <w:b/>
           <w:bCs/>
         </w:rPr>
-        <w:t>7</w:t>
-      </w:r>
-      <w:r>
-        <w:rPr>
-          <w:rFonts w:ascii="Arial" w:hAnsi="Arial" w:cs="Arial"/>
-          <w:b/>
-          <w:bCs/>
-        </w:rPr>
-        <w:t xml:space="preserve">. </w:t>
-      </w:r>
-      <w:r>
-        <w:rPr>
-          <w:rFonts w:ascii="Arial" w:hAnsi="Arial" w:cs="Arial"/>
-          <w:b/>
-          <w:bCs/>
-        </w:rPr>
-        <w:t>Overall Impression</w:t>
+        <w:t>7. Overall Impression</w:t>
       </w:r>
       <w:bookmarkEnd w:id="13"/>
     </w:p>
@@ -6676,13 +6622,7 @@
         <w:rPr>
           <w:rFonts w:cs="Arial"/>
         </w:rPr>
-        <w:t xml:space="preserve">2. </w:t>
-      </w:r>
-      <w:r>
-        <w:rPr>
-          <w:rFonts w:cs="Arial"/>
-        </w:rPr>
-        <w:t>Paul, Y., &amp; Lestari, Y. D. (2015). Managing stock in warehouse: a case study of a retail industry in Jakarta. </w:t>
+        <w:t>2. Paul, Y., &amp; Lestari, Y. D. (2015). Managing stock in warehouse: a case study of a retail industry in Jakarta. </w:t>
       </w:r>
       <w:r>
         <w:rPr>
@@ -6725,13 +6665,7 @@
           <w:rFonts w:cs="Arial"/>
         </w:rPr>
         <w:lastRenderedPageBreak/>
-        <w:t xml:space="preserve">3. </w:t>
-      </w:r>
-      <w:r>
-        <w:rPr>
-          <w:rFonts w:cs="Arial"/>
-        </w:rPr>
-        <w:t xml:space="preserve">Ridwan, A., Muzakir, U., &amp; </w:t>
+        <w:t xml:space="preserve">3. Ridwan, A., Muzakir, U., &amp; </w:t>
       </w:r>
       <w:proofErr w:type="spellStart"/>
       <w:r>
@@ -6923,8 +6857,7 @@
       </w:r>
     </w:p>
     <w:sectPr>
-      <w:headerReference w:type="default" r:id="rId12"/>
-      <w:footerReference w:type="default" r:id="rId13"/>
+      <w:footerReference w:type="default" r:id="rId12"/>
       <w:pgSz w:w="11906" w:h="16838"/>
       <w:pgMar w:top="1440" w:right="1440" w:bottom="1440" w:left="1440" w:header="708" w:footer="708" w:gutter="0"/>
       <w:cols w:space="708"/>
@@ -7048,29 +6981,6 @@
     </w:p>
   </w:footnote>
 </w:footnotes>
-</file>
-
-<file path=word/header1.xml><?xml version="1.0" encoding="utf-8"?>
-<w:hdr xmlns:wpc="http://schemas.microsoft.com/office/word/2010/wordprocessingCanvas" xmlns:cx="http://schemas.microsoft.com/office/drawing/2014/chartex" xmlns:cx1="http://schemas.microsoft.com/office/drawing/2015/9/8/chartex" xmlns:cx2="http://schemas.microsoft.com/office/drawing/2015/10/21/chartex" xmlns:cx3="http://schemas.microsoft.com/office/drawing/2016/5/9/chartex" xmlns:cx4="http://schemas.microsoft.com/office/drawing/2016/5/10/chartex" xmlns:cx5="http://schemas.microsoft.com/office/drawing/2016/5/11/chartex" xmlns:cx6="http://schemas.microsoft.com/office/drawing/2016/5/12/chartex" xmlns:cx7="http://schemas.microsoft.com/office/drawing/2016/5/13/chartex" xmlns:cx8="http://schemas.microsoft.com/office/drawing/2016/5/14/chartex" xmlns:mc="http://schemas.openxmlformats.org/markup-compatibility/2006" xmlns:aink="http://schemas.microsoft.com/office/drawing/2016/ink" xmlns:am3d="http://schemas.microsoft.com/office/drawing/2017/model3d" xmlns:o="urn:schemas-microsoft-com:office:office" xmlns:oel="http://schemas.microsoft.com/office/2019/extlst" xmlns:r="http://schemas.openxmlformats.org/officeDocument/2006/relationships" xmlns:m="http://schemas.openxmlformats.org/officeDocument/2006/math" xmlns:v="urn:schemas-microsoft-com:vml" xmlns:wp14="http://schemas.microsoft.com/office/word/2010/wordprocessingDrawing" xmlns:wp="http://schemas.openxmlformats.org/drawingml/2006/wordprocessingDrawing" xmlns:w10="urn:schemas-microsoft-com:office:word" xmlns:w="http://schemas.openxmlformats.org/wordprocessingml/2006/main" xmlns:w14="http://schemas.microsoft.com/office/word/2010/wordml" xmlns:w15="http://schemas.microsoft.com/office/word/2012/wordml" xmlns:w16cex="http://schemas.microsoft.com/office/word/2018/wordml/cex" xmlns:w16cid="http://schemas.microsoft.com/office/word/2016/wordml/cid" xmlns:w16="http://schemas.microsoft.com/office/word/2018/wordml" xmlns:w16du="http://schemas.microsoft.com/office/word/2023/wordml/word16du" xmlns:w16sdtdh="http://schemas.microsoft.com/office/word/2020/wordml/sdtdatahash" xmlns:w16sdtfl="http://schemas.microsoft.com/office/word/2024/wordml/sdtformatlock" xmlns:w16se="http://schemas.microsoft.com/office/word/2015/wordml/symex" xmlns:wpg="http://schemas.microsoft.com/office/word/2010/wordprocessingGroup" xmlns:wpi="http://schemas.microsoft.com/office/word/2010/wordprocessingInk" xmlns:wne="http://schemas.microsoft.com/office/word/2006/wordml" xmlns:wps="http://schemas.microsoft.com/office/word/2010/wordprocessingShape" mc:Ignorable="w14 w15 w16se w16cid w16 w16cex w16sdtdh w16sdtfl w16du wp14">
-  <w:p>
-    <w:pPr>
-      <w:pStyle w:val="Header"/>
-      <w:rPr>
-        <w:b/>
-        <w:bCs/>
-        <w:lang w:val="en-US"/>
-      </w:rPr>
-    </w:pPr>
-    <w:r>
-      <w:rPr>
-        <w:b/>
-        <w:bCs/>
-        <w:lang w:val="en-US"/>
-      </w:rPr>
-      <w:t>Model View Controller Representation of a Stock Control System:</w:t>
-    </w:r>
-  </w:p>
-</w:hdr>
 </file>
 
 <file path=word/numbering.xml><?xml version="1.0" encoding="utf-8"?>
@@ -12534,6 +12444,7 @@
   <w:style w:type="character" w:default="1" w:styleId="DefaultParagraphFont">
     <w:name w:val="Default Paragraph Font"/>
     <w:uiPriority w:val="1"/>
+    <w:semiHidden/>
     <w:unhideWhenUsed/>
   </w:style>
   <w:style w:type="table" w:default="1" w:styleId="TableNormal">

</xml_diff>